<commit_message>
finished with header of the my profile website
</commit_message>
<xml_diff>
--- a/Assignment 2 lecture two based assignment.docx
+++ b/Assignment 2 lecture two based assignment.docx
@@ -129,7 +129,7 @@
           <w:sz w:val="32"/>
           <w:szCs w:val="32"/>
         </w:rPr>
-        <w:t>Assignment II</w:t>
+        <w:t>Lecture 3 based Assignment</w:t>
       </w:r>
     </w:p>
     <w:p>
@@ -335,10 +335,275 @@
         <w:jc w:val="left"/>
         <w:rPr>
           <w:rFonts w:ascii="Times New Roman" w:hAnsi="Times New Roman" w:cs="Times New Roman"/>
-          <w:sz w:val="28"/>
-          <w:szCs w:val="28"/>
-        </w:rPr>
-      </w:pPr>
+          <w:b/>
+          <w:sz w:val="28"/>
+          <w:szCs w:val="28"/>
+        </w:rPr>
+      </w:pPr>
+      <w:r>
+        <w:rPr>
+          <w:rFonts w:ascii="Times New Roman" w:hAnsi="Times New Roman" w:cs="Times New Roman"/>
+          <w:b/>
+          <w:sz w:val="28"/>
+          <w:szCs w:val="28"/>
+        </w:rPr>
+        <w:lastRenderedPageBreak/>
+        <w:t xml:space="preserve">Does it matter to use relative </w:t>
+      </w:r>
+      <w:r>
+        <w:rPr>
+          <w:rFonts w:ascii="Times New Roman" w:hAnsi="Times New Roman" w:cs="Times New Roman"/>
+          <w:b/>
+          <w:sz w:val="28"/>
+          <w:szCs w:val="28"/>
+        </w:rPr>
+        <w:t>size (</w:t>
+      </w:r>
+      <w:r>
+        <w:rPr>
+          <w:rFonts w:ascii="Times New Roman" w:hAnsi="Times New Roman" w:cs="Times New Roman"/>
+          <w:b/>
+          <w:sz w:val="28"/>
+          <w:szCs w:val="28"/>
+        </w:rPr>
+        <w:t>%,</w:t>
+      </w:r>
+      <w:r>
+        <w:rPr>
+          <w:rFonts w:ascii="Times New Roman" w:hAnsi="Times New Roman" w:cs="Times New Roman"/>
+          <w:b/>
+          <w:sz w:val="28"/>
+          <w:szCs w:val="28"/>
+        </w:rPr>
+        <w:t xml:space="preserve"> </w:t>
+      </w:r>
+      <w:r>
+        <w:rPr>
+          <w:rFonts w:ascii="Times New Roman" w:hAnsi="Times New Roman" w:cs="Times New Roman"/>
+          <w:b/>
+          <w:sz w:val="28"/>
+          <w:szCs w:val="28"/>
+        </w:rPr>
+        <w:t>em,</w:t>
+      </w:r>
+      <w:r>
+        <w:rPr>
+          <w:rFonts w:ascii="Times New Roman" w:hAnsi="Times New Roman" w:cs="Times New Roman"/>
+          <w:b/>
+          <w:sz w:val="28"/>
+          <w:szCs w:val="28"/>
+        </w:rPr>
+        <w:t xml:space="preserve"> rem) one styling the size of an </w:t>
+      </w:r>
+      <w:r>
+        <w:rPr>
+          <w:rFonts w:ascii="Times New Roman" w:hAnsi="Times New Roman" w:cs="Times New Roman"/>
+          <w:b/>
+          <w:sz w:val="28"/>
+          <w:szCs w:val="28"/>
+        </w:rPr>
+        <w:t xml:space="preserve">element so that the element is </w:t>
+      </w:r>
+      <w:r>
+        <w:rPr>
+          <w:rFonts w:ascii="Times New Roman" w:hAnsi="Times New Roman" w:cs="Times New Roman"/>
+          <w:b/>
+          <w:sz w:val="28"/>
+          <w:szCs w:val="28"/>
+        </w:rPr>
+        <w:t xml:space="preserve">responsive? </w:t>
+      </w:r>
+      <w:r>
+        <w:rPr>
+          <w:rFonts w:ascii="Times New Roman" w:hAnsi="Times New Roman" w:cs="Times New Roman"/>
+          <w:b/>
+          <w:sz w:val="28"/>
+          <w:szCs w:val="28"/>
+        </w:rPr>
+        <w:t>Why</w:t>
+      </w:r>
+      <w:r>
+        <w:rPr>
+          <w:rFonts w:ascii="Times New Roman" w:hAnsi="Times New Roman" w:cs="Times New Roman"/>
+          <w:b/>
+          <w:sz w:val="28"/>
+          <w:szCs w:val="28"/>
+        </w:rPr>
+        <w:t>?</w:t>
+      </w:r>
+    </w:p>
+    <w:p>
+      <w:pPr>
+        <w:spacing w:before="120" w:after="120" w:line="360" w:lineRule="auto"/>
+        <w:jc w:val="left"/>
+        <w:rPr>
+          <w:rFonts w:ascii="Times New Roman" w:hAnsi="Times New Roman" w:cs="Times New Roman"/>
+          <w:sz w:val="24"/>
+          <w:szCs w:val="28"/>
+        </w:rPr>
+      </w:pPr>
+      <w:r>
+        <w:rPr>
+          <w:rFonts w:ascii="Times New Roman" w:hAnsi="Times New Roman" w:cs="Times New Roman"/>
+          <w:sz w:val="24"/>
+          <w:szCs w:val="28"/>
+        </w:rPr>
+        <w:t>Answer here</w:t>
+      </w:r>
+    </w:p>
+    <w:p>
+      <w:pPr>
+        <w:spacing w:before="120" w:after="120" w:line="360" w:lineRule="auto"/>
+        <w:jc w:val="left"/>
+        <w:rPr>
+          <w:rFonts w:ascii="Times New Roman" w:hAnsi="Times New Roman" w:cs="Times New Roman"/>
+          <w:b/>
+          <w:sz w:val="28"/>
+          <w:szCs w:val="28"/>
+        </w:rPr>
+      </w:pPr>
+      <w:r>
+        <w:rPr>
+          <w:rFonts w:ascii="Times New Roman" w:hAnsi="Times New Roman" w:cs="Times New Roman"/>
+          <w:b/>
+          <w:sz w:val="28"/>
+          <w:szCs w:val="28"/>
+        </w:rPr>
+        <w:t>We said 16px is default browser width so what does it mean when we say</w:t>
+      </w:r>
+      <w:r>
+        <w:rPr>
+          <w:rFonts w:ascii="Times New Roman" w:hAnsi="Times New Roman" w:cs="Times New Roman"/>
+          <w:b/>
+          <w:sz w:val="28"/>
+          <w:szCs w:val="28"/>
+        </w:rPr>
+        <w:t xml:space="preserve"> </w:t>
+      </w:r>
+      <w:r>
+        <w:rPr>
+          <w:rFonts w:ascii="Times New Roman" w:hAnsi="Times New Roman" w:cs="Times New Roman"/>
+          <w:b/>
+          <w:sz w:val="28"/>
+          <w:szCs w:val="28"/>
+        </w:rPr>
+        <w:t xml:space="preserve">200px? </w:t>
+      </w:r>
+      <w:r>
+        <w:rPr>
+          <w:rFonts w:ascii="Times New Roman" w:hAnsi="Times New Roman" w:cs="Times New Roman"/>
+          <w:b/>
+          <w:sz w:val="28"/>
+          <w:szCs w:val="28"/>
+        </w:rPr>
+        <w:t xml:space="preserve">How </w:t>
+      </w:r>
+      <w:r>
+        <w:rPr>
+          <w:rFonts w:ascii="Times New Roman" w:hAnsi="Times New Roman" w:cs="Times New Roman"/>
+          <w:b/>
+          <w:sz w:val="28"/>
+          <w:szCs w:val="28"/>
+        </w:rPr>
+        <w:t>the browser does</w:t>
+      </w:r>
+      <w:r>
+        <w:rPr>
+          <w:rFonts w:ascii="Times New Roman" w:hAnsi="Times New Roman" w:cs="Times New Roman"/>
+          <w:b/>
+          <w:sz w:val="28"/>
+          <w:szCs w:val="28"/>
+        </w:rPr>
+        <w:t xml:space="preserve"> interprets </w:t>
+      </w:r>
+      <w:r>
+        <w:rPr>
+          <w:rFonts w:ascii="Times New Roman" w:hAnsi="Times New Roman" w:cs="Times New Roman"/>
+          <w:b/>
+          <w:sz w:val="28"/>
+          <w:szCs w:val="28"/>
+        </w:rPr>
+        <w:t>that?</w:t>
+      </w:r>
+    </w:p>
+    <w:p>
+      <w:pPr>
+        <w:spacing w:before="120" w:after="120" w:line="360" w:lineRule="auto"/>
+        <w:jc w:val="left"/>
+        <w:rPr>
+          <w:rFonts w:ascii="Times New Roman" w:hAnsi="Times New Roman" w:cs="Times New Roman"/>
+          <w:sz w:val="24"/>
+          <w:szCs w:val="24"/>
+        </w:rPr>
+      </w:pPr>
+      <w:r>
+        <w:rPr>
+          <w:rFonts w:ascii="Times New Roman" w:hAnsi="Times New Roman" w:cs="Times New Roman"/>
+          <w:sz w:val="24"/>
+          <w:szCs w:val="24"/>
+        </w:rPr>
+        <w:t>Answer here</w:t>
+      </w:r>
+    </w:p>
+    <w:p>
+      <w:pPr>
+        <w:spacing w:before="120" w:after="120" w:line="360" w:lineRule="auto"/>
+        <w:jc w:val="left"/>
+        <w:rPr>
+          <w:rFonts w:ascii="Times New Roman" w:hAnsi="Times New Roman" w:cs="Times New Roman"/>
+          <w:b/>
+          <w:sz w:val="28"/>
+          <w:szCs w:val="28"/>
+        </w:rPr>
+      </w:pPr>
+      <w:r>
+        <w:rPr>
+          <w:rFonts w:ascii="Times New Roman" w:hAnsi="Times New Roman" w:cs="Times New Roman"/>
+          <w:b/>
+          <w:sz w:val="28"/>
+          <w:szCs w:val="28"/>
+        </w:rPr>
+        <w:t>Explain in detail (</w:t>
+      </w:r>
+      <w:r>
+        <w:rPr>
+          <w:rFonts w:ascii="Times New Roman" w:hAnsi="Times New Roman" w:cs="Times New Roman"/>
+          <w:b/>
+          <w:i/>
+          <w:iCs/>
+          <w:sz w:val="28"/>
+          <w:szCs w:val="28"/>
+        </w:rPr>
+        <w:t>in technical terms</w:t>
+      </w:r>
+      <w:r>
+        <w:rPr>
+          <w:rFonts w:ascii="Times New Roman" w:hAnsi="Times New Roman" w:cs="Times New Roman"/>
+          <w:b/>
+          <w:sz w:val="28"/>
+          <w:szCs w:val="28"/>
+        </w:rPr>
+        <w:t>) the specific changes in css3</w:t>
+      </w:r>
+    </w:p>
+    <w:p>
+      <w:pPr>
+        <w:spacing w:before="120" w:after="120" w:line="360" w:lineRule="auto"/>
+        <w:jc w:val="left"/>
+        <w:rPr>
+          <w:rFonts w:ascii="Times New Roman" w:hAnsi="Times New Roman" w:cs="Times New Roman"/>
+          <w:sz w:val="24"/>
+          <w:szCs w:val="24"/>
+        </w:rPr>
+      </w:pPr>
+      <w:r>
+        <w:rPr>
+          <w:rFonts w:ascii="Times New Roman" w:hAnsi="Times New Roman" w:cs="Times New Roman"/>
+          <w:sz w:val="24"/>
+          <w:szCs w:val="24"/>
+        </w:rPr>
+        <w:t>Answer here</w:t>
+      </w:r>
       <w:bookmarkStart w:id="0" w:name="_GoBack"/>
       <w:bookmarkEnd w:id="0"/>
     </w:p>
@@ -604,6 +869,119 @@
     </w:lvl>
   </w:abstractNum>
   <w:abstractNum w:abstractNumId="2">
+    <w:nsid w:val="30614871"/>
+    <w:multiLevelType w:val="hybridMultilevel"/>
+    <w:tmpl w:val="1D2A40D8"/>
+    <w:lvl w:ilvl="0" w:tplc="04090001">
+      <w:start w:val="1"/>
+      <w:numFmt w:val="bullet"/>
+      <w:lvlText w:val=""/>
+      <w:lvlJc w:val="left"/>
+      <w:pPr>
+        <w:ind w:left="720" w:hanging="360"/>
+      </w:pPr>
+      <w:rPr>
+        <w:rFonts w:ascii="Symbol" w:hAnsi="Symbol" w:hint="default"/>
+      </w:rPr>
+    </w:lvl>
+    <w:lvl w:ilvl="1" w:tplc="04090003" w:tentative="1">
+      <w:start w:val="1"/>
+      <w:numFmt w:val="bullet"/>
+      <w:lvlText w:val="o"/>
+      <w:lvlJc w:val="left"/>
+      <w:pPr>
+        <w:ind w:left="1440" w:hanging="360"/>
+      </w:pPr>
+      <w:rPr>
+        <w:rFonts w:ascii="Courier New" w:hAnsi="Courier New" w:cs="Courier New" w:hint="default"/>
+      </w:rPr>
+    </w:lvl>
+    <w:lvl w:ilvl="2" w:tplc="04090005" w:tentative="1">
+      <w:start w:val="1"/>
+      <w:numFmt w:val="bullet"/>
+      <w:lvlText w:val=""/>
+      <w:lvlJc w:val="left"/>
+      <w:pPr>
+        <w:ind w:left="2160" w:hanging="360"/>
+      </w:pPr>
+      <w:rPr>
+        <w:rFonts w:ascii="Wingdings" w:hAnsi="Wingdings" w:hint="default"/>
+      </w:rPr>
+    </w:lvl>
+    <w:lvl w:ilvl="3" w:tplc="04090001" w:tentative="1">
+      <w:start w:val="1"/>
+      <w:numFmt w:val="bullet"/>
+      <w:lvlText w:val=""/>
+      <w:lvlJc w:val="left"/>
+      <w:pPr>
+        <w:ind w:left="2880" w:hanging="360"/>
+      </w:pPr>
+      <w:rPr>
+        <w:rFonts w:ascii="Symbol" w:hAnsi="Symbol" w:hint="default"/>
+      </w:rPr>
+    </w:lvl>
+    <w:lvl w:ilvl="4" w:tplc="04090003" w:tentative="1">
+      <w:start w:val="1"/>
+      <w:numFmt w:val="bullet"/>
+      <w:lvlText w:val="o"/>
+      <w:lvlJc w:val="left"/>
+      <w:pPr>
+        <w:ind w:left="3600" w:hanging="360"/>
+      </w:pPr>
+      <w:rPr>
+        <w:rFonts w:ascii="Courier New" w:hAnsi="Courier New" w:cs="Courier New" w:hint="default"/>
+      </w:rPr>
+    </w:lvl>
+    <w:lvl w:ilvl="5" w:tplc="04090005" w:tentative="1">
+      <w:start w:val="1"/>
+      <w:numFmt w:val="bullet"/>
+      <w:lvlText w:val=""/>
+      <w:lvlJc w:val="left"/>
+      <w:pPr>
+        <w:ind w:left="4320" w:hanging="360"/>
+      </w:pPr>
+      <w:rPr>
+        <w:rFonts w:ascii="Wingdings" w:hAnsi="Wingdings" w:hint="default"/>
+      </w:rPr>
+    </w:lvl>
+    <w:lvl w:ilvl="6" w:tplc="04090001" w:tentative="1">
+      <w:start w:val="1"/>
+      <w:numFmt w:val="bullet"/>
+      <w:lvlText w:val=""/>
+      <w:lvlJc w:val="left"/>
+      <w:pPr>
+        <w:ind w:left="5040" w:hanging="360"/>
+      </w:pPr>
+      <w:rPr>
+        <w:rFonts w:ascii="Symbol" w:hAnsi="Symbol" w:hint="default"/>
+      </w:rPr>
+    </w:lvl>
+    <w:lvl w:ilvl="7" w:tplc="04090003" w:tentative="1">
+      <w:start w:val="1"/>
+      <w:numFmt w:val="bullet"/>
+      <w:lvlText w:val="o"/>
+      <w:lvlJc w:val="left"/>
+      <w:pPr>
+        <w:ind w:left="5760" w:hanging="360"/>
+      </w:pPr>
+      <w:rPr>
+        <w:rFonts w:ascii="Courier New" w:hAnsi="Courier New" w:cs="Courier New" w:hint="default"/>
+      </w:rPr>
+    </w:lvl>
+    <w:lvl w:ilvl="8" w:tplc="04090005" w:tentative="1">
+      <w:start w:val="1"/>
+      <w:numFmt w:val="bullet"/>
+      <w:lvlText w:val=""/>
+      <w:lvlJc w:val="left"/>
+      <w:pPr>
+        <w:ind w:left="6480" w:hanging="360"/>
+      </w:pPr>
+      <w:rPr>
+        <w:rFonts w:ascii="Wingdings" w:hAnsi="Wingdings" w:hint="default"/>
+      </w:rPr>
+    </w:lvl>
+  </w:abstractNum>
+  <w:abstractNum w:abstractNumId="3">
     <w:nsid w:val="321B696E"/>
     <w:multiLevelType w:val="hybridMultilevel"/>
     <w:tmpl w:val="67BC01AC"/>
@@ -692,7 +1070,7 @@
       </w:pPr>
     </w:lvl>
   </w:abstractNum>
-  <w:abstractNum w:abstractNumId="3">
+  <w:abstractNum w:abstractNumId="4">
     <w:nsid w:val="394D7E4C"/>
     <w:multiLevelType w:val="hybridMultilevel"/>
     <w:tmpl w:val="3EC4601A"/>
@@ -781,7 +1159,7 @@
       </w:pPr>
     </w:lvl>
   </w:abstractNum>
-  <w:abstractNum w:abstractNumId="4">
+  <w:abstractNum w:abstractNumId="5">
     <w:nsid w:val="3C193850"/>
     <w:multiLevelType w:val="hybridMultilevel"/>
     <w:tmpl w:val="4A643FF6"/>
@@ -867,7 +1245,7 @@
       </w:pPr>
     </w:lvl>
   </w:abstractNum>
-  <w:abstractNum w:abstractNumId="5">
+  <w:abstractNum w:abstractNumId="6">
     <w:nsid w:val="414B21B1"/>
     <w:multiLevelType w:val="hybridMultilevel"/>
     <w:tmpl w:val="7A00B212"/>
@@ -980,7 +1358,7 @@
       </w:rPr>
     </w:lvl>
   </w:abstractNum>
-  <w:abstractNum w:abstractNumId="6">
+  <w:abstractNum w:abstractNumId="7">
     <w:nsid w:val="54993D05"/>
     <w:multiLevelType w:val="hybridMultilevel"/>
     <w:tmpl w:val="E27A2848"/>
@@ -1069,7 +1447,7 @@
       </w:pPr>
     </w:lvl>
   </w:abstractNum>
-  <w:abstractNum w:abstractNumId="7">
+  <w:abstractNum w:abstractNumId="8">
     <w:nsid w:val="60D22469"/>
     <w:multiLevelType w:val="hybridMultilevel"/>
     <w:tmpl w:val="1D163A10"/>
@@ -1161,7 +1539,7 @@
       </w:pPr>
     </w:lvl>
   </w:abstractNum>
-  <w:abstractNum w:abstractNumId="8">
+  <w:abstractNum w:abstractNumId="9">
     <w:nsid w:val="6FB002B9"/>
     <w:multiLevelType w:val="hybridMultilevel"/>
     <w:tmpl w:val="5AA4BAF0"/>
@@ -1251,31 +1629,34 @@
     </w:lvl>
   </w:abstractNum>
   <w:num w:numId="1">
-    <w:abstractNumId w:val="2"/>
+    <w:abstractNumId w:val="3"/>
   </w:num>
   <w:num w:numId="2">
+    <w:abstractNumId w:val="9"/>
+  </w:num>
+  <w:num w:numId="3">
+    <w:abstractNumId w:val="7"/>
+  </w:num>
+  <w:num w:numId="4">
+    <w:abstractNumId w:val="4"/>
+  </w:num>
+  <w:num w:numId="5">
     <w:abstractNumId w:val="8"/>
   </w:num>
-  <w:num w:numId="3">
-    <w:abstractNumId w:val="6"/>
-  </w:num>
-  <w:num w:numId="4">
-    <w:abstractNumId w:val="3"/>
-  </w:num>
-  <w:num w:numId="5">
-    <w:abstractNumId w:val="7"/>
-  </w:num>
   <w:num w:numId="6">
-    <w:abstractNumId w:val="4"/>
+    <w:abstractNumId w:val="5"/>
   </w:num>
   <w:num w:numId="7">
-    <w:abstractNumId w:val="5"/>
+    <w:abstractNumId w:val="6"/>
   </w:num>
   <w:num w:numId="8">
     <w:abstractNumId w:val="1"/>
   </w:num>
   <w:num w:numId="9">
     <w:abstractNumId w:val="0"/>
+  </w:num>
+  <w:num w:numId="10">
+    <w:abstractNumId w:val="2"/>
   </w:num>
 </w:numbering>
 </file>
@@ -1685,7 +2066,6 @@
   <w:style w:type="character" w:default="1" w:styleId="DefaultParagraphFont">
     <w:name w:val="Default Paragraph Font"/>
     <w:uiPriority w:val="1"/>
-    <w:semiHidden/>
     <w:unhideWhenUsed/>
   </w:style>
   <w:style w:type="table" w:default="1" w:styleId="TableNormal">

</xml_diff>